<commit_message>
Added light. Showing the project soon.
</commit_message>
<xml_diff>
--- a/Тестирование перспективной проекции.docx
+++ b/Тестирование перспективной проекции.docx
@@ -21,106 +21,11 @@
           <w:sz w:val="48"/>
           <w:szCs w:val="48"/>
         </w:rPr>
-        <w:t xml:space="preserve">Двигаем объект по оси </w:t>
-      </w:r>
-      <w:r>
-        <w:rPr>
-          <w:rFonts w:ascii="Times New Roman" w:hAnsi="Times New Roman" w:cs="Times New Roman"/>
-          <w:b/>
-          <w:bCs/>
-          <w:sz w:val="48"/>
-          <w:szCs w:val="48"/>
-          <w:lang w:val="en-US"/>
-        </w:rPr>
-        <w:t>Z</w:t>
-      </w:r>
-    </w:p>
-    <w:p>
-      <w:pPr>
-        <w:jc w:val="center"/>
-        <w:rPr>
-          <w:rFonts w:ascii="Times New Roman" w:hAnsi="Times New Roman" w:cs="Times New Roman"/>
-          <w:sz w:val="36"/>
-          <w:szCs w:val="36"/>
-        </w:rPr>
-      </w:pPr>
-      <w:r>
-        <w:rPr>
-          <w:rFonts w:ascii="Times New Roman" w:hAnsi="Times New Roman" w:cs="Times New Roman"/>
-          <w:sz w:val="36"/>
-          <w:szCs w:val="36"/>
-        </w:rPr>
-        <w:t xml:space="preserve">Длина стороны </w:t>
-      </w:r>
-      <w:r>
-        <w:rPr>
-          <w:rFonts w:ascii="Times New Roman" w:hAnsi="Times New Roman" w:cs="Times New Roman"/>
-          <w:sz w:val="36"/>
-          <w:szCs w:val="36"/>
-          <w:lang w:val="en-US"/>
-        </w:rPr>
-        <w:t>a</w:t>
-      </w:r>
-      <w:r>
-        <w:rPr>
-          <w:rFonts w:ascii="Times New Roman" w:hAnsi="Times New Roman" w:cs="Times New Roman"/>
-          <w:sz w:val="36"/>
-          <w:szCs w:val="36"/>
-        </w:rPr>
-        <w:t xml:space="preserve"> = 100</w:t>
-      </w:r>
-    </w:p>
-    <w:p>
-      <w:pPr>
-        <w:jc w:val="center"/>
-        <w:rPr>
-          <w:rFonts w:ascii="Times New Roman" w:hAnsi="Times New Roman" w:cs="Times New Roman"/>
-          <w:sz w:val="36"/>
-          <w:szCs w:val="36"/>
-        </w:rPr>
-      </w:pPr>
-    </w:p>
-    <w:p>
-      <w:pPr>
-        <w:rPr>
-          <w:rFonts w:ascii="Times New Roman" w:hAnsi="Times New Roman" w:cs="Times New Roman"/>
-          <w:sz w:val="36"/>
-          <w:szCs w:val="36"/>
-          <w:lang w:val="en-US"/>
-        </w:rPr>
-      </w:pPr>
-      <w:r>
-        <w:rPr>
-          <w:rFonts w:ascii="Times New Roman" w:hAnsi="Times New Roman" w:cs="Times New Roman"/>
-          <w:sz w:val="36"/>
-          <w:szCs w:val="36"/>
-          <w:lang w:val="en-US"/>
-        </w:rPr>
-        <w:t>dz = 0</w:t>
-      </w:r>
-    </w:p>
-    <w:p>
-      <w:pPr>
-        <w:rPr>
-          <w:rFonts w:ascii="Times New Roman" w:hAnsi="Times New Roman" w:cs="Times New Roman"/>
-          <w:sz w:val="36"/>
-          <w:szCs w:val="36"/>
-          <w:lang w:val="en-US"/>
-        </w:rPr>
-      </w:pPr>
-      <w:r>
-        <w:rPr>
-          <w:rFonts w:ascii="Times New Roman" w:hAnsi="Times New Roman" w:cs="Times New Roman"/>
-          <w:noProof/>
-          <w:sz w:val="36"/>
-          <w:szCs w:val="36"/>
-          <w:lang w:val="en-US"/>
-        </w:rPr>
         <w:drawing>
-          <wp:inline distT="0" distB="0" distL="0" distR="0" wp14:anchorId="532B7DD9" wp14:editId="177FEB5D">
-            <wp:extent cx="5940425" cy="3345815"/>
-            <wp:effectExtent l="0" t="0" r="3175" b="6985"/>
-            <wp:docPr id="1" name="Рисунок 1"/>
+          <wp:inline distT="0" distB="0" distL="0" distR="0" wp14:anchorId="68926558" wp14:editId="5346CC7D">
+            <wp:extent cx="2905530" cy="3191320"/>
+            <wp:effectExtent l="0" t="0" r="9525" b="9525"/>
+            <wp:docPr id="2" name="Рисунок 2"/>
             <wp:cNvGraphicFramePr>
               <a:graphicFrameLocks xmlns:a="http://schemas.openxmlformats.org/drawingml/2006/main" noChangeAspect="1"/>
             </wp:cNvGraphicFramePr>
@@ -140,7 +45,7 @@
                   <pic:spPr>
                     <a:xfrm>
                       <a:off x="0" y="0"/>
-                      <a:ext cx="5940425" cy="3345815"/>
+                      <a:ext cx="2905530" cy="3191320"/>
                     </a:xfrm>
                     <a:prstGeom prst="rect">
                       <a:avLst/>
@@ -155,54 +60,62 @@
     </w:p>
     <w:p>
       <w:pPr>
-        <w:rPr>
-          <w:rFonts w:ascii="Times New Roman" w:hAnsi="Times New Roman" w:cs="Times New Roman"/>
-          <w:sz w:val="36"/>
-          <w:szCs w:val="36"/>
-          <w:lang w:val="en-US"/>
-        </w:rPr>
-      </w:pPr>
-    </w:p>
-    <w:p>
-      <w:pPr>
-        <w:rPr>
-          <w:rFonts w:ascii="Times New Roman" w:hAnsi="Times New Roman" w:cs="Times New Roman"/>
-          <w:sz w:val="36"/>
-          <w:szCs w:val="36"/>
-          <w:lang w:val="en-US"/>
-        </w:rPr>
-      </w:pPr>
-      <w:r>
-        <w:rPr>
-          <w:rFonts w:ascii="Times New Roman" w:hAnsi="Times New Roman" w:cs="Times New Roman"/>
-          <w:sz w:val="36"/>
-          <w:szCs w:val="36"/>
-          <w:lang w:val="en-US"/>
-        </w:rPr>
-        <w:t>dz = 25</w:t>
-      </w:r>
-    </w:p>
-    <w:p>
-      <w:pPr>
-        <w:rPr>
-          <w:rFonts w:ascii="Times New Roman" w:hAnsi="Times New Roman" w:cs="Times New Roman"/>
-          <w:sz w:val="36"/>
-          <w:szCs w:val="36"/>
-        </w:rPr>
-      </w:pPr>
-      <w:r>
-        <w:rPr>
-          <w:rFonts w:ascii="Times New Roman" w:hAnsi="Times New Roman" w:cs="Times New Roman"/>
-          <w:noProof/>
-          <w:sz w:val="36"/>
-          <w:szCs w:val="36"/>
-          <w:lang w:val="en-US"/>
+        <w:jc w:val="center"/>
+        <w:rPr>
+          <w:rFonts w:ascii="Times New Roman" w:hAnsi="Times New Roman" w:cs="Times New Roman"/>
+          <w:b/>
+          <w:bCs/>
+          <w:sz w:val="48"/>
+          <w:szCs w:val="48"/>
+        </w:rPr>
+      </w:pPr>
+    </w:p>
+    <w:p>
+      <w:pPr>
+        <w:jc w:val="center"/>
+        <w:rPr>
+          <w:rFonts w:ascii="Times New Roman" w:hAnsi="Times New Roman" w:cs="Times New Roman"/>
+          <w:b/>
+          <w:bCs/>
+          <w:sz w:val="48"/>
+          <w:szCs w:val="48"/>
+        </w:rPr>
+      </w:pPr>
+      <w:r>
+        <w:rPr>
+          <w:rFonts w:ascii="Times New Roman" w:hAnsi="Times New Roman" w:cs="Times New Roman"/>
+          <w:b/>
+          <w:bCs/>
+          <w:sz w:val="48"/>
+          <w:szCs w:val="48"/>
+        </w:rPr>
+        <w:t>Фронтальная проекция</w:t>
+      </w:r>
+    </w:p>
+    <w:p>
+      <w:pPr>
+        <w:jc w:val="center"/>
+        <w:rPr>
+          <w:rFonts w:ascii="Times New Roman" w:hAnsi="Times New Roman" w:cs="Times New Roman"/>
+          <w:b/>
+          <w:bCs/>
+          <w:sz w:val="48"/>
+          <w:szCs w:val="48"/>
+        </w:rPr>
+      </w:pPr>
+      <w:r>
+        <w:rPr>
+          <w:rFonts w:ascii="Times New Roman" w:hAnsi="Times New Roman" w:cs="Times New Roman"/>
+          <w:b/>
+          <w:bCs/>
+          <w:sz w:val="48"/>
+          <w:szCs w:val="48"/>
         </w:rPr>
         <w:drawing>
-          <wp:inline distT="0" distB="0" distL="0" distR="0" wp14:anchorId="221E6E2F" wp14:editId="1F928785">
-            <wp:extent cx="5940425" cy="3345815"/>
-            <wp:effectExtent l="0" t="0" r="3175" b="6985"/>
-            <wp:docPr id="2" name="Рисунок 2"/>
+          <wp:inline distT="0" distB="0" distL="0" distR="0" wp14:anchorId="779CB72B" wp14:editId="3BD04981">
+            <wp:extent cx="3689405" cy="4323810"/>
+            <wp:effectExtent l="0" t="0" r="6350" b="635"/>
+            <wp:docPr id="3" name="Рисунок 3"/>
             <wp:cNvGraphicFramePr>
               <a:graphicFrameLocks xmlns:a="http://schemas.openxmlformats.org/drawingml/2006/main" noChangeAspect="1"/>
             </wp:cNvGraphicFramePr>
@@ -222,7 +135,7 @@
                   <pic:spPr>
                     <a:xfrm>
                       <a:off x="0" y="0"/>
-                      <a:ext cx="5940425" cy="3345815"/>
+                      <a:ext cx="3708451" cy="4346131"/>
                     </a:xfrm>
                     <a:prstGeom prst="rect">
                       <a:avLst/>
@@ -239,29 +152,113 @@
       <w:pPr>
         <w:rPr>
           <w:rFonts w:ascii="Times New Roman" w:hAnsi="Times New Roman" w:cs="Times New Roman"/>
-          <w:sz w:val="36"/>
-          <w:szCs w:val="36"/>
-          <w:lang w:val="en-US"/>
-        </w:rPr>
-      </w:pPr>
-      <w:r>
-        <w:rPr>
-          <w:rFonts w:ascii="Times New Roman" w:hAnsi="Times New Roman" w:cs="Times New Roman"/>
-          <w:sz w:val="36"/>
-          <w:szCs w:val="36"/>
-          <w:lang w:val="en-US"/>
+          <w:b/>
+          <w:bCs/>
+          <w:sz w:val="48"/>
+          <w:szCs w:val="48"/>
+        </w:rPr>
+      </w:pPr>
+    </w:p>
+    <w:p>
+      <w:pPr>
+        <w:jc w:val="center"/>
+        <w:rPr>
+          <w:rFonts w:ascii="Times New Roman" w:hAnsi="Times New Roman" w:cs="Times New Roman"/>
+          <w:b/>
+          <w:bCs/>
+          <w:sz w:val="48"/>
+          <w:szCs w:val="48"/>
+        </w:rPr>
+      </w:pPr>
+      <w:r>
+        <w:rPr>
+          <w:rFonts w:ascii="Times New Roman" w:hAnsi="Times New Roman" w:cs="Times New Roman"/>
+          <w:b/>
+          <w:bCs/>
+          <w:sz w:val="48"/>
+          <w:szCs w:val="48"/>
         </w:rPr>
         <w:lastRenderedPageBreak/>
-        <w:t>dz = 49</w:t>
-      </w:r>
-    </w:p>
-    <w:p>
-      <w:pPr>
-        <w:rPr>
-          <w:rFonts w:ascii="Times New Roman" w:hAnsi="Times New Roman" w:cs="Times New Roman"/>
-          <w:sz w:val="36"/>
-          <w:szCs w:val="36"/>
-          <w:lang w:val="en-US"/>
+        <w:t>Перспективная проекция</w:t>
+      </w:r>
+    </w:p>
+    <w:p>
+      <w:pPr>
+        <w:jc w:val="center"/>
+        <w:rPr>
+          <w:rFonts w:ascii="Times New Roman" w:hAnsi="Times New Roman" w:cs="Times New Roman"/>
+          <w:b/>
+          <w:bCs/>
+          <w:sz w:val="48"/>
+          <w:szCs w:val="48"/>
+        </w:rPr>
+      </w:pPr>
+      <w:r>
+        <w:rPr>
+          <w:rFonts w:ascii="Times New Roman" w:hAnsi="Times New Roman" w:cs="Times New Roman"/>
+          <w:b/>
+          <w:bCs/>
+          <w:sz w:val="48"/>
+          <w:szCs w:val="48"/>
+        </w:rPr>
+        <w:t xml:space="preserve">Двигаем объект по оси </w:t>
+      </w:r>
+      <w:r>
+        <w:rPr>
+          <w:rFonts w:ascii="Times New Roman" w:hAnsi="Times New Roman" w:cs="Times New Roman"/>
+          <w:b/>
+          <w:bCs/>
+          <w:sz w:val="48"/>
+          <w:szCs w:val="48"/>
+          <w:lang w:val="en-US"/>
+        </w:rPr>
+        <w:t>Z</w:t>
+      </w:r>
+      <w:r>
+        <w:rPr>
+          <w:rFonts w:ascii="Times New Roman" w:hAnsi="Times New Roman" w:cs="Times New Roman"/>
+          <w:b/>
+          <w:bCs/>
+          <w:sz w:val="48"/>
+          <w:szCs w:val="48"/>
+        </w:rPr>
+        <w:t xml:space="preserve"> </w:t>
+      </w:r>
+    </w:p>
+    <w:p>
+      <w:pPr>
+        <w:rPr>
+          <w:rFonts w:ascii="Times New Roman" w:hAnsi="Times New Roman" w:cs="Times New Roman"/>
+          <w:sz w:val="36"/>
+          <w:szCs w:val="36"/>
+        </w:rPr>
+      </w:pPr>
+      <w:proofErr w:type="spellStart"/>
+      <w:r>
+        <w:rPr>
+          <w:rFonts w:ascii="Times New Roman" w:hAnsi="Times New Roman" w:cs="Times New Roman"/>
+          <w:sz w:val="36"/>
+          <w:szCs w:val="36"/>
+          <w:lang w:val="en-US"/>
+        </w:rPr>
+        <w:t>dz</w:t>
+      </w:r>
+      <w:proofErr w:type="spellEnd"/>
+      <w:r>
+        <w:rPr>
+          <w:rFonts w:ascii="Times New Roman" w:hAnsi="Times New Roman" w:cs="Times New Roman"/>
+          <w:sz w:val="36"/>
+          <w:szCs w:val="36"/>
+        </w:rPr>
+        <w:t xml:space="preserve"> = 0</w:t>
+      </w:r>
+    </w:p>
+    <w:p>
+      <w:pPr>
+        <w:rPr>
+          <w:rFonts w:ascii="Times New Roman" w:hAnsi="Times New Roman" w:cs="Times New Roman"/>
+          <w:sz w:val="36"/>
+          <w:szCs w:val="36"/>
         </w:rPr>
       </w:pPr>
       <w:r>
@@ -270,13 +267,12 @@
           <w:noProof/>
           <w:sz w:val="36"/>
           <w:szCs w:val="36"/>
-          <w:lang w:val="en-US"/>
         </w:rPr>
         <w:drawing>
-          <wp:inline distT="0" distB="0" distL="0" distR="0" wp14:anchorId="025C0311" wp14:editId="166B77E9">
-            <wp:extent cx="5940425" cy="3343910"/>
-            <wp:effectExtent l="0" t="0" r="3175" b="8890"/>
-            <wp:docPr id="5" name="Рисунок 5"/>
+          <wp:inline distT="0" distB="0" distL="0" distR="0" wp14:anchorId="78FB84D0" wp14:editId="144191EF">
+            <wp:extent cx="5940425" cy="3340100"/>
+            <wp:effectExtent l="0" t="0" r="3175" b="0"/>
+            <wp:docPr id="1" name="Рисунок 1"/>
             <wp:cNvGraphicFramePr>
               <a:graphicFrameLocks xmlns:a="http://schemas.openxmlformats.org/drawingml/2006/main" noChangeAspect="1"/>
             </wp:cNvGraphicFramePr>
@@ -296,7 +292,7 @@
                   <pic:spPr>
                     <a:xfrm>
                       <a:off x="0" y="0"/>
-                      <a:ext cx="5940425" cy="3343910"/>
+                      <a:ext cx="5940425" cy="3340100"/>
                     </a:xfrm>
                     <a:prstGeom prst="rect">
                       <a:avLst/>
@@ -315,19 +311,19 @@
           <w:rFonts w:ascii="Times New Roman" w:hAnsi="Times New Roman" w:cs="Times New Roman"/>
           <w:sz w:val="36"/>
           <w:szCs w:val="36"/>
-          <w:lang w:val="en-US"/>
-        </w:rPr>
-      </w:pPr>
-    </w:p>
-    <w:p>
-      <w:pPr>
-        <w:rPr>
-          <w:rFonts w:ascii="Times New Roman" w:hAnsi="Times New Roman" w:cs="Times New Roman"/>
-          <w:sz w:val="36"/>
-          <w:szCs w:val="36"/>
-          <w:lang w:val="en-US"/>
-        </w:rPr>
-      </w:pPr>
+        </w:rPr>
+      </w:pPr>
+    </w:p>
+    <w:p>
+      <w:pPr>
+        <w:rPr>
+          <w:rFonts w:ascii="Times New Roman" w:hAnsi="Times New Roman" w:cs="Times New Roman"/>
+          <w:sz w:val="36"/>
+          <w:szCs w:val="36"/>
+          <w:lang w:val="en-US"/>
+        </w:rPr>
+      </w:pPr>
+      <w:proofErr w:type="spellStart"/>
       <w:r>
         <w:rPr>
           <w:rFonts w:ascii="Times New Roman" w:hAnsi="Times New Roman" w:cs="Times New Roman"/>
@@ -337,22 +333,31 @@
         </w:rPr>
         <w:t>dz</w:t>
       </w:r>
-      <w:r>
-        <w:rPr>
-          <w:rFonts w:ascii="Times New Roman" w:hAnsi="Times New Roman" w:cs="Times New Roman"/>
-          <w:sz w:val="36"/>
-          <w:szCs w:val="36"/>
-        </w:rPr>
-        <w:t xml:space="preserve"> = 50</w:t>
-      </w:r>
-    </w:p>
-    <w:p>
-      <w:pPr>
-        <w:rPr>
-          <w:rFonts w:ascii="Times New Roman" w:hAnsi="Times New Roman" w:cs="Times New Roman"/>
-          <w:sz w:val="36"/>
-          <w:szCs w:val="36"/>
-          <w:lang w:val="en-US"/>
+      <w:proofErr w:type="spellEnd"/>
+      <w:r>
+        <w:rPr>
+          <w:rFonts w:ascii="Times New Roman" w:hAnsi="Times New Roman" w:cs="Times New Roman"/>
+          <w:sz w:val="36"/>
+          <w:szCs w:val="36"/>
+        </w:rPr>
+        <w:t xml:space="preserve"> = </w:t>
+      </w:r>
+      <w:r>
+        <w:rPr>
+          <w:rFonts w:ascii="Times New Roman" w:hAnsi="Times New Roman" w:cs="Times New Roman"/>
+          <w:sz w:val="36"/>
+          <w:szCs w:val="36"/>
+          <w:lang w:val="en-US"/>
+        </w:rPr>
+        <w:t>100</w:t>
+      </w:r>
+    </w:p>
+    <w:p>
+      <w:pPr>
+        <w:rPr>
+          <w:rFonts w:ascii="Times New Roman" w:hAnsi="Times New Roman" w:cs="Times New Roman"/>
+          <w:sz w:val="36"/>
+          <w:szCs w:val="36"/>
         </w:rPr>
       </w:pPr>
       <w:r>
@@ -361,13 +366,12 @@
           <w:noProof/>
           <w:sz w:val="36"/>
           <w:szCs w:val="36"/>
-          <w:lang w:val="en-US"/>
         </w:rPr>
         <w:drawing>
-          <wp:inline distT="0" distB="0" distL="0" distR="0" wp14:anchorId="3F60BB75" wp14:editId="66EFC3FA">
-            <wp:extent cx="5940425" cy="3340100"/>
-            <wp:effectExtent l="0" t="0" r="3175" b="0"/>
-            <wp:docPr id="3" name="Рисунок 3"/>
+          <wp:inline distT="0" distB="0" distL="0" distR="0" wp14:anchorId="180B55D0" wp14:editId="4932A41C">
+            <wp:extent cx="5940425" cy="3362325"/>
+            <wp:effectExtent l="0" t="0" r="3175" b="9525"/>
+            <wp:docPr id="33" name="Рисунок 33"/>
             <wp:cNvGraphicFramePr>
               <a:graphicFrameLocks xmlns:a="http://schemas.openxmlformats.org/drawingml/2006/main" noChangeAspect="1"/>
             </wp:cNvGraphicFramePr>
@@ -387,7 +391,7 @@
                   <pic:spPr>
                     <a:xfrm>
                       <a:off x="0" y="0"/>
-                      <a:ext cx="5940425" cy="3340100"/>
+                      <a:ext cx="5940425" cy="3362325"/>
                     </a:xfrm>
                     <a:prstGeom prst="rect">
                       <a:avLst/>
@@ -409,36 +413,7 @@
           <w:lang w:val="en-US"/>
         </w:rPr>
       </w:pPr>
-    </w:p>
-    <w:p>
-      <w:pPr>
-        <w:rPr>
-          <w:rFonts w:ascii="Times New Roman" w:hAnsi="Times New Roman" w:cs="Times New Roman"/>
-          <w:sz w:val="36"/>
-          <w:szCs w:val="36"/>
-          <w:lang w:val="en-US"/>
-        </w:rPr>
-      </w:pPr>
-    </w:p>
-    <w:p>
-      <w:pPr>
-        <w:rPr>
-          <w:rFonts w:ascii="Times New Roman" w:hAnsi="Times New Roman" w:cs="Times New Roman"/>
-          <w:sz w:val="36"/>
-          <w:szCs w:val="36"/>
-          <w:lang w:val="en-US"/>
-        </w:rPr>
-      </w:pPr>
-    </w:p>
-    <w:p>
-      <w:pPr>
-        <w:rPr>
-          <w:rFonts w:ascii="Times New Roman" w:hAnsi="Times New Roman" w:cs="Times New Roman"/>
-          <w:sz w:val="36"/>
-          <w:szCs w:val="36"/>
-          <w:lang w:val="en-US"/>
-        </w:rPr>
-      </w:pPr>
+      <w:proofErr w:type="spellStart"/>
       <w:r>
         <w:rPr>
           <w:rFonts w:ascii="Times New Roman" w:hAnsi="Times New Roman" w:cs="Times New Roman"/>
@@ -447,7 +422,25 @@
           <w:lang w:val="en-US"/>
         </w:rPr>
         <w:lastRenderedPageBreak/>
-        <w:t>dz = 51</w:t>
+        <w:t>dz</w:t>
+      </w:r>
+      <w:proofErr w:type="spellEnd"/>
+      <w:r>
+        <w:rPr>
+          <w:rFonts w:ascii="Times New Roman" w:hAnsi="Times New Roman" w:cs="Times New Roman"/>
+          <w:sz w:val="36"/>
+          <w:szCs w:val="36"/>
+        </w:rPr>
+        <w:t xml:space="preserve"> = </w:t>
+      </w:r>
+      <w:r>
+        <w:rPr>
+          <w:rFonts w:ascii="Times New Roman" w:hAnsi="Times New Roman" w:cs="Times New Roman"/>
+          <w:sz w:val="36"/>
+          <w:szCs w:val="36"/>
+          <w:lang w:val="en-US"/>
+        </w:rPr>
+        <w:t>200</w:t>
       </w:r>
     </w:p>
     <w:p>
@@ -468,10 +461,10 @@
           <w:lang w:val="en-US"/>
         </w:rPr>
         <w:drawing>
-          <wp:inline distT="0" distB="0" distL="0" distR="0" wp14:anchorId="0B05153B" wp14:editId="7F74AA81">
-            <wp:extent cx="5940425" cy="3335655"/>
+          <wp:inline distT="0" distB="0" distL="0" distR="0" wp14:anchorId="19E5D491" wp14:editId="50031AF4">
+            <wp:extent cx="5940425" cy="3360420"/>
             <wp:effectExtent l="0" t="0" r="3175" b="0"/>
-            <wp:docPr id="4" name="Рисунок 4"/>
+            <wp:docPr id="34" name="Рисунок 34"/>
             <wp:cNvGraphicFramePr>
               <a:graphicFrameLocks xmlns:a="http://schemas.openxmlformats.org/drawingml/2006/main" noChangeAspect="1"/>
             </wp:cNvGraphicFramePr>
@@ -491,7 +484,7 @@
                   <pic:spPr>
                     <a:xfrm>
                       <a:off x="0" y="0"/>
-                      <a:ext cx="5940425" cy="3335655"/>
+                      <a:ext cx="5940425" cy="3360420"/>
                     </a:xfrm>
                     <a:prstGeom prst="rect">
                       <a:avLst/>
@@ -523,23 +516,51 @@
           <w:lang w:val="en-US"/>
         </w:rPr>
       </w:pPr>
-      <w:r>
-        <w:rPr>
-          <w:rFonts w:ascii="Times New Roman" w:hAnsi="Times New Roman" w:cs="Times New Roman"/>
-          <w:sz w:val="36"/>
-          <w:szCs w:val="36"/>
-          <w:lang w:val="en-US"/>
-        </w:rPr>
-        <w:t>dz = 100</w:t>
-      </w:r>
-    </w:p>
-    <w:p>
-      <w:pPr>
-        <w:rPr>
-          <w:rFonts w:ascii="Times New Roman" w:hAnsi="Times New Roman" w:cs="Times New Roman"/>
-          <w:sz w:val="36"/>
-          <w:szCs w:val="36"/>
-          <w:lang w:val="en-US"/>
+      <w:proofErr w:type="spellStart"/>
+      <w:r>
+        <w:rPr>
+          <w:rFonts w:ascii="Times New Roman" w:hAnsi="Times New Roman" w:cs="Times New Roman"/>
+          <w:sz w:val="36"/>
+          <w:szCs w:val="36"/>
+          <w:lang w:val="en-US"/>
+        </w:rPr>
+        <w:t>dz</w:t>
+      </w:r>
+      <w:proofErr w:type="spellEnd"/>
+      <w:r>
+        <w:rPr>
+          <w:rFonts w:ascii="Times New Roman" w:hAnsi="Times New Roman" w:cs="Times New Roman"/>
+          <w:sz w:val="36"/>
+          <w:szCs w:val="36"/>
+          <w:lang w:val="en-US"/>
+        </w:rPr>
+        <w:t xml:space="preserve"> = </w:t>
+      </w:r>
+      <w:r>
+        <w:rPr>
+          <w:rFonts w:ascii="Times New Roman" w:hAnsi="Times New Roman" w:cs="Times New Roman"/>
+          <w:sz w:val="36"/>
+          <w:szCs w:val="36"/>
+          <w:lang w:val="en-US"/>
+        </w:rPr>
+        <w:t>4</w:t>
+      </w:r>
+      <w:r>
+        <w:rPr>
+          <w:rFonts w:ascii="Times New Roman" w:hAnsi="Times New Roman" w:cs="Times New Roman"/>
+          <w:sz w:val="36"/>
+          <w:szCs w:val="36"/>
+          <w:lang w:val="en-US"/>
+        </w:rPr>
+        <w:t>00</w:t>
+      </w:r>
+    </w:p>
+    <w:p>
+      <w:pPr>
+        <w:rPr>
+          <w:rFonts w:ascii="Times New Roman" w:hAnsi="Times New Roman" w:cs="Times New Roman"/>
+          <w:sz w:val="36"/>
+          <w:szCs w:val="36"/>
         </w:rPr>
       </w:pPr>
       <w:r>
@@ -548,13 +569,12 @@
           <w:noProof/>
           <w:sz w:val="36"/>
           <w:szCs w:val="36"/>
-          <w:lang w:val="en-US"/>
         </w:rPr>
         <w:drawing>
-          <wp:inline distT="0" distB="0" distL="0" distR="0" wp14:anchorId="0694EF27" wp14:editId="6F5716B3">
-            <wp:extent cx="5940425" cy="3336925"/>
-            <wp:effectExtent l="0" t="0" r="3175" b="0"/>
-            <wp:docPr id="6" name="Рисунок 6"/>
+          <wp:inline distT="0" distB="0" distL="0" distR="0" wp14:anchorId="4D58BCBC" wp14:editId="4DB4C35F">
+            <wp:extent cx="5940425" cy="3347085"/>
+            <wp:effectExtent l="0" t="0" r="3175" b="5715"/>
+            <wp:docPr id="35" name="Рисунок 35"/>
             <wp:cNvGraphicFramePr>
               <a:graphicFrameLocks xmlns:a="http://schemas.openxmlformats.org/drawingml/2006/main" noChangeAspect="1"/>
             </wp:cNvGraphicFramePr>
@@ -574,7 +594,7 @@
                   <pic:spPr>
                     <a:xfrm>
                       <a:off x="0" y="0"/>
-                      <a:ext cx="5940425" cy="3336925"/>
+                      <a:ext cx="5940425" cy="3347085"/>
                     </a:xfrm>
                     <a:prstGeom prst="rect">
                       <a:avLst/>
@@ -626,6 +646,7 @@
           <w:lang w:val="en-US"/>
         </w:rPr>
       </w:pPr>
+      <w:proofErr w:type="spellStart"/>
       <w:r>
         <w:rPr>
           <w:rFonts w:ascii="Times New Roman" w:hAnsi="Times New Roman" w:cs="Times New Roman"/>
@@ -634,7 +655,34 @@
           <w:lang w:val="en-US"/>
         </w:rPr>
         <w:lastRenderedPageBreak/>
-        <w:t>dz = 1000</w:t>
+        <w:t>dz</w:t>
+      </w:r>
+      <w:proofErr w:type="spellEnd"/>
+      <w:r>
+        <w:rPr>
+          <w:rFonts w:ascii="Times New Roman" w:hAnsi="Times New Roman" w:cs="Times New Roman"/>
+          <w:sz w:val="36"/>
+          <w:szCs w:val="36"/>
+          <w:lang w:val="en-US"/>
+        </w:rPr>
+        <w:t xml:space="preserve"> = </w:t>
+      </w:r>
+      <w:r>
+        <w:rPr>
+          <w:rFonts w:ascii="Times New Roman" w:hAnsi="Times New Roman" w:cs="Times New Roman"/>
+          <w:sz w:val="36"/>
+          <w:szCs w:val="36"/>
+        </w:rPr>
+        <w:t>4</w:t>
+      </w:r>
+      <w:r>
+        <w:rPr>
+          <w:rFonts w:ascii="Times New Roman" w:hAnsi="Times New Roman" w:cs="Times New Roman"/>
+          <w:sz w:val="36"/>
+          <w:szCs w:val="36"/>
+          <w:lang w:val="en-US"/>
+        </w:rPr>
+        <w:t>000</w:t>
       </w:r>
     </w:p>
     <w:p>
@@ -655,10 +703,10 @@
           <w:lang w:val="en-US"/>
         </w:rPr>
         <w:drawing>
-          <wp:inline distT="0" distB="0" distL="0" distR="0" wp14:anchorId="2F175CF0" wp14:editId="65CC53B9">
-            <wp:extent cx="5940425" cy="3337560"/>
-            <wp:effectExtent l="0" t="0" r="3175" b="0"/>
-            <wp:docPr id="7" name="Рисунок 7"/>
+          <wp:inline distT="0" distB="0" distL="0" distR="0" wp14:anchorId="11EDBC1E" wp14:editId="1700BACC">
+            <wp:extent cx="5940425" cy="3352165"/>
+            <wp:effectExtent l="0" t="0" r="3175" b="635"/>
+            <wp:docPr id="36" name="Рисунок 36"/>
             <wp:cNvGraphicFramePr>
               <a:graphicFrameLocks xmlns:a="http://schemas.openxmlformats.org/drawingml/2006/main" noChangeAspect="1"/>
             </wp:cNvGraphicFramePr>
@@ -678,7 +726,7 @@
                   <pic:spPr>
                     <a:xfrm>
                       <a:off x="0" y="0"/>
-                      <a:ext cx="5940425" cy="3337560"/>
+                      <a:ext cx="5940425" cy="3352165"/>
                     </a:xfrm>
                     <a:prstGeom prst="rect">
                       <a:avLst/>
@@ -910,10 +958,10 @@
           <w:szCs w:val="36"/>
         </w:rPr>
         <w:drawing>
-          <wp:inline distT="0" distB="0" distL="0" distR="0" wp14:anchorId="1501C3AC" wp14:editId="4F0B48EC">
+          <wp:inline distT="0" distB="0" distL="0" distR="0" wp14:anchorId="18CBC107" wp14:editId="315DC0D4">
             <wp:extent cx="5940425" cy="3340100"/>
             <wp:effectExtent l="0" t="0" r="3175" b="0"/>
-            <wp:docPr id="8" name="Рисунок 8"/>
+            <wp:docPr id="37" name="Рисунок 37"/>
             <wp:cNvGraphicFramePr>
               <a:graphicFrameLocks xmlns:a="http://schemas.openxmlformats.org/drawingml/2006/main" noChangeAspect="1"/>
             </wp:cNvGraphicFramePr>
@@ -961,17 +1009,24 @@
           <w:rFonts w:ascii="Times New Roman" w:hAnsi="Times New Roman" w:cs="Times New Roman"/>
           <w:sz w:val="36"/>
           <w:szCs w:val="36"/>
-          <w:lang w:val="en-US"/>
-        </w:rPr>
-      </w:pPr>
-      <w:r>
-        <w:rPr>
-          <w:rFonts w:ascii="Times New Roman" w:hAnsi="Times New Roman" w:cs="Times New Roman"/>
-          <w:sz w:val="36"/>
-          <w:szCs w:val="36"/>
-          <w:lang w:val="en-US"/>
-        </w:rPr>
-        <w:t>p = 25</w:t>
+        </w:rPr>
+      </w:pPr>
+      <w:r>
+        <w:rPr>
+          <w:rFonts w:ascii="Times New Roman" w:hAnsi="Times New Roman" w:cs="Times New Roman"/>
+          <w:sz w:val="36"/>
+          <w:szCs w:val="36"/>
+          <w:lang w:val="en-US"/>
+        </w:rPr>
+        <w:t xml:space="preserve">p = </w:t>
+      </w:r>
+      <w:r>
+        <w:rPr>
+          <w:rFonts w:ascii="Times New Roman" w:hAnsi="Times New Roman" w:cs="Times New Roman"/>
+          <w:sz w:val="36"/>
+          <w:szCs w:val="36"/>
+        </w:rPr>
+        <w:t>100</w:t>
       </w:r>
     </w:p>
     <w:p>
@@ -992,10 +1047,10 @@
           <w:lang w:val="en-US"/>
         </w:rPr>
         <w:drawing>
-          <wp:inline distT="0" distB="0" distL="0" distR="0" wp14:anchorId="71BB866A" wp14:editId="09DABE07">
-            <wp:extent cx="5940425" cy="3340100"/>
-            <wp:effectExtent l="0" t="0" r="3175" b="0"/>
-            <wp:docPr id="9" name="Рисунок 9"/>
+          <wp:inline distT="0" distB="0" distL="0" distR="0" wp14:anchorId="189079E0" wp14:editId="2AEBD9C3">
+            <wp:extent cx="5940425" cy="3348355"/>
+            <wp:effectExtent l="0" t="0" r="3175" b="4445"/>
+            <wp:docPr id="39" name="Рисунок 39"/>
             <wp:cNvGraphicFramePr>
               <a:graphicFrameLocks xmlns:a="http://schemas.openxmlformats.org/drawingml/2006/main" noChangeAspect="1"/>
             </wp:cNvGraphicFramePr>
@@ -1015,7 +1070,7 @@
                   <pic:spPr>
                     <a:xfrm>
                       <a:off x="0" y="0"/>
-                      <a:ext cx="5940425" cy="3340100"/>
+                      <a:ext cx="5940425" cy="3348355"/>
                     </a:xfrm>
                     <a:prstGeom prst="rect">
                       <a:avLst/>
@@ -1044,7 +1099,6 @@
           <w:rFonts w:ascii="Times New Roman" w:hAnsi="Times New Roman" w:cs="Times New Roman"/>
           <w:sz w:val="36"/>
           <w:szCs w:val="36"/>
-          <w:lang w:val="en-US"/>
         </w:rPr>
       </w:pPr>
       <w:r>
@@ -1055,7 +1109,15 @@
           <w:lang w:val="en-US"/>
         </w:rPr>
         <w:lastRenderedPageBreak/>
-        <w:t>p = 49</w:t>
+        <w:t xml:space="preserve">p = </w:t>
+      </w:r>
+      <w:r>
+        <w:rPr>
+          <w:rFonts w:ascii="Times New Roman" w:hAnsi="Times New Roman" w:cs="Times New Roman"/>
+          <w:sz w:val="36"/>
+          <w:szCs w:val="36"/>
+        </w:rPr>
+        <w:t>200</w:t>
       </w:r>
     </w:p>
     <w:p>
@@ -1076,10 +1138,10 @@
           <w:lang w:val="en-US"/>
         </w:rPr>
         <w:drawing>
-          <wp:inline distT="0" distB="0" distL="0" distR="0" wp14:anchorId="3595C8C4" wp14:editId="0E366B11">
-            <wp:extent cx="5940425" cy="3339465"/>
+          <wp:inline distT="0" distB="0" distL="0" distR="0" wp14:anchorId="39514A4A" wp14:editId="61CA0110">
+            <wp:extent cx="5940425" cy="3353435"/>
             <wp:effectExtent l="0" t="0" r="3175" b="0"/>
-            <wp:docPr id="11" name="Рисунок 11"/>
+            <wp:docPr id="40" name="Рисунок 40"/>
             <wp:cNvGraphicFramePr>
               <a:graphicFrameLocks xmlns:a="http://schemas.openxmlformats.org/drawingml/2006/main" noChangeAspect="1"/>
             </wp:cNvGraphicFramePr>
@@ -1099,7 +1161,7 @@
                   <pic:spPr>
                     <a:xfrm>
                       <a:off x="0" y="0"/>
-                      <a:ext cx="5940425" cy="3339465"/>
+                      <a:ext cx="5940425" cy="3353435"/>
                     </a:xfrm>
                     <a:prstGeom prst="rect">
                       <a:avLst/>
@@ -1138,7 +1200,24 @@
           <w:szCs w:val="36"/>
           <w:lang w:val="en-US"/>
         </w:rPr>
-        <w:t>p = 50</w:t>
+        <w:t xml:space="preserve">p = </w:t>
+      </w:r>
+      <w:r>
+        <w:rPr>
+          <w:rFonts w:ascii="Times New Roman" w:hAnsi="Times New Roman" w:cs="Times New Roman"/>
+          <w:sz w:val="36"/>
+          <w:szCs w:val="36"/>
+        </w:rPr>
+        <w:t>4</w:t>
+      </w:r>
+      <w:r>
+        <w:rPr>
+          <w:rFonts w:ascii="Times New Roman" w:hAnsi="Times New Roman" w:cs="Times New Roman"/>
+          <w:sz w:val="36"/>
+          <w:szCs w:val="36"/>
+          <w:lang w:val="en-US"/>
+        </w:rPr>
+        <w:t>00</w:t>
       </w:r>
     </w:p>
     <w:p>
@@ -1159,10 +1238,10 @@
           <w:lang w:val="en-US"/>
         </w:rPr>
         <w:drawing>
-          <wp:inline distT="0" distB="0" distL="0" distR="0" wp14:anchorId="002E38EC" wp14:editId="39DD6208">
-            <wp:extent cx="5940425" cy="3342005"/>
-            <wp:effectExtent l="0" t="0" r="3175" b="0"/>
-            <wp:docPr id="10" name="Рисунок 10"/>
+          <wp:inline distT="0" distB="0" distL="0" distR="0" wp14:anchorId="53EEB6CD" wp14:editId="25CC464A">
+            <wp:extent cx="5940425" cy="3348355"/>
+            <wp:effectExtent l="0" t="0" r="3175" b="4445"/>
+            <wp:docPr id="41" name="Рисунок 41"/>
             <wp:cNvGraphicFramePr>
               <a:graphicFrameLocks xmlns:a="http://schemas.openxmlformats.org/drawingml/2006/main" noChangeAspect="1"/>
             </wp:cNvGraphicFramePr>
@@ -1182,7 +1261,7 @@
                   <pic:spPr>
                     <a:xfrm>
                       <a:off x="0" y="0"/>
-                      <a:ext cx="5940425" cy="3342005"/>
+                      <a:ext cx="5940425" cy="3348355"/>
                     </a:xfrm>
                     <a:prstGeom prst="rect">
                       <a:avLst/>
@@ -1242,16 +1321,16 @@
           <w:lang w:val="en-US"/>
         </w:rPr>
         <w:lastRenderedPageBreak/>
-        <w:t>p = 51</w:t>
-      </w:r>
-    </w:p>
-    <w:p>
-      <w:pPr>
-        <w:rPr>
-          <w:rFonts w:ascii="Times New Roman" w:hAnsi="Times New Roman" w:cs="Times New Roman"/>
-          <w:sz w:val="36"/>
-          <w:szCs w:val="36"/>
-          <w:lang w:val="en-US"/>
+        <w:t>p = 1000</w:t>
+      </w:r>
+    </w:p>
+    <w:p>
+      <w:pPr>
+        <w:rPr>
+          <w:rFonts w:ascii="Times New Roman" w:hAnsi="Times New Roman" w:cs="Times New Roman"/>
+          <w:sz w:val="36"/>
+          <w:szCs w:val="36"/>
+          <w:lang w:val="be-BY"/>
         </w:rPr>
       </w:pPr>
       <w:r>
@@ -1260,13 +1339,13 @@
           <w:noProof/>
           <w:sz w:val="36"/>
           <w:szCs w:val="36"/>
-          <w:lang w:val="en-US"/>
+          <w:lang w:val="be-BY"/>
         </w:rPr>
         <w:drawing>
-          <wp:inline distT="0" distB="0" distL="0" distR="0" wp14:anchorId="51DE4AB0" wp14:editId="6E88C5C4">
-            <wp:extent cx="5940425" cy="3364230"/>
-            <wp:effectExtent l="0" t="0" r="3175" b="7620"/>
-            <wp:docPr id="12" name="Рисунок 12"/>
+          <wp:inline distT="0" distB="0" distL="0" distR="0" wp14:anchorId="22158A9D" wp14:editId="4229F8FB">
+            <wp:extent cx="5940425" cy="3352165"/>
+            <wp:effectExtent l="0" t="0" r="3175" b="635"/>
+            <wp:docPr id="42" name="Рисунок 42"/>
             <wp:cNvGraphicFramePr>
               <a:graphicFrameLocks xmlns:a="http://schemas.openxmlformats.org/drawingml/2006/main" noChangeAspect="1"/>
             </wp:cNvGraphicFramePr>
@@ -1286,7 +1365,7 @@
                   <pic:spPr>
                     <a:xfrm>
                       <a:off x="0" y="0"/>
-                      <a:ext cx="5940425" cy="3364230"/>
+                      <a:ext cx="5940425" cy="3352165"/>
                     </a:xfrm>
                     <a:prstGeom prst="rect">
                       <a:avLst/>
@@ -1305,186 +1384,18 @@
           <w:rFonts w:ascii="Times New Roman" w:hAnsi="Times New Roman" w:cs="Times New Roman"/>
           <w:sz w:val="36"/>
           <w:szCs w:val="36"/>
-          <w:lang w:val="en-US"/>
-        </w:rPr>
-      </w:pPr>
-    </w:p>
-    <w:p>
-      <w:pPr>
-        <w:rPr>
-          <w:rFonts w:ascii="Times New Roman" w:hAnsi="Times New Roman" w:cs="Times New Roman"/>
-          <w:sz w:val="36"/>
-          <w:szCs w:val="36"/>
-          <w:lang w:val="en-US"/>
-        </w:rPr>
-      </w:pPr>
-      <w:r>
-        <w:rPr>
-          <w:rFonts w:ascii="Times New Roman" w:hAnsi="Times New Roman" w:cs="Times New Roman"/>
-          <w:sz w:val="36"/>
-          <w:szCs w:val="36"/>
-          <w:lang w:val="en-US"/>
-        </w:rPr>
-        <w:t>p = 100</w:t>
-      </w:r>
-    </w:p>
-    <w:p>
-      <w:pPr>
-        <w:rPr>
-          <w:rFonts w:ascii="Times New Roman" w:hAnsi="Times New Roman" w:cs="Times New Roman"/>
-          <w:sz w:val="36"/>
-          <w:szCs w:val="36"/>
-          <w:lang w:val="en-US"/>
-        </w:rPr>
-      </w:pPr>
-      <w:r>
-        <w:rPr>
-          <w:rFonts w:ascii="Times New Roman" w:hAnsi="Times New Roman" w:cs="Times New Roman"/>
-          <w:noProof/>
-          <w:sz w:val="36"/>
-          <w:szCs w:val="36"/>
-          <w:lang w:val="en-US"/>
-        </w:rPr>
-        <w:drawing>
-          <wp:inline distT="0" distB="0" distL="0" distR="0" wp14:anchorId="371B3AC4" wp14:editId="54BCE664">
-            <wp:extent cx="5940425" cy="3342005"/>
-            <wp:effectExtent l="0" t="0" r="3175" b="0"/>
-            <wp:docPr id="13" name="Рисунок 13"/>
-            <wp:cNvGraphicFramePr>
-              <a:graphicFrameLocks xmlns:a="http://schemas.openxmlformats.org/drawingml/2006/main" noChangeAspect="1"/>
-            </wp:cNvGraphicFramePr>
-            <a:graphic xmlns:a="http://schemas.openxmlformats.org/drawingml/2006/main">
-              <a:graphicData uri="http://schemas.openxmlformats.org/drawingml/2006/picture">
-                <pic:pic xmlns:pic="http://schemas.openxmlformats.org/drawingml/2006/picture">
-                  <pic:nvPicPr>
-                    <pic:cNvPr id="1" name=""/>
-                    <pic:cNvPicPr/>
-                  </pic:nvPicPr>
-                  <pic:blipFill>
-                    <a:blip r:embed="rId16"/>
-                    <a:stretch>
-                      <a:fillRect/>
-                    </a:stretch>
-                  </pic:blipFill>
-                  <pic:spPr>
-                    <a:xfrm>
-                      <a:off x="0" y="0"/>
-                      <a:ext cx="5940425" cy="3342005"/>
-                    </a:xfrm>
-                    <a:prstGeom prst="rect">
-                      <a:avLst/>
-                    </a:prstGeom>
-                  </pic:spPr>
-                </pic:pic>
-              </a:graphicData>
-            </a:graphic>
-          </wp:inline>
-        </w:drawing>
-      </w:r>
-    </w:p>
-    <w:p>
-      <w:pPr>
-        <w:rPr>
-          <w:rFonts w:ascii="Times New Roman" w:hAnsi="Times New Roman" w:cs="Times New Roman"/>
-          <w:sz w:val="36"/>
-          <w:szCs w:val="36"/>
-          <w:lang w:val="en-US"/>
-        </w:rPr>
-      </w:pPr>
-    </w:p>
-    <w:p>
-      <w:pPr>
-        <w:rPr>
-          <w:rFonts w:ascii="Times New Roman" w:hAnsi="Times New Roman" w:cs="Times New Roman"/>
-          <w:sz w:val="36"/>
-          <w:szCs w:val="36"/>
-          <w:lang w:val="en-US"/>
-        </w:rPr>
-      </w:pPr>
-    </w:p>
-    <w:p>
-      <w:pPr>
-        <w:rPr>
-          <w:rFonts w:ascii="Times New Roman" w:hAnsi="Times New Roman" w:cs="Times New Roman"/>
-          <w:sz w:val="36"/>
-          <w:szCs w:val="36"/>
-          <w:lang w:val="en-US"/>
-        </w:rPr>
-      </w:pPr>
-    </w:p>
-    <w:p>
-      <w:pPr>
-        <w:rPr>
-          <w:rFonts w:ascii="Times New Roman" w:hAnsi="Times New Roman" w:cs="Times New Roman"/>
-          <w:sz w:val="36"/>
-          <w:szCs w:val="36"/>
-          <w:lang w:val="en-US"/>
-        </w:rPr>
-      </w:pPr>
-      <w:r>
-        <w:rPr>
-          <w:rFonts w:ascii="Times New Roman" w:hAnsi="Times New Roman" w:cs="Times New Roman"/>
-          <w:sz w:val="36"/>
-          <w:szCs w:val="36"/>
-          <w:lang w:val="en-US"/>
-        </w:rPr>
-        <w:lastRenderedPageBreak/>
-        <w:t>p = 1000</w:t>
-      </w:r>
-    </w:p>
-    <w:p>
-      <w:pPr>
-        <w:rPr>
-          <w:rFonts w:ascii="Times New Roman" w:hAnsi="Times New Roman" w:cs="Times New Roman"/>
-          <w:sz w:val="36"/>
-          <w:szCs w:val="36"/>
-          <w:lang w:val="en-US"/>
-        </w:rPr>
-      </w:pPr>
-      <w:r>
-        <w:rPr>
-          <w:rFonts w:ascii="Times New Roman" w:hAnsi="Times New Roman" w:cs="Times New Roman"/>
-          <w:noProof/>
-          <w:sz w:val="36"/>
-          <w:szCs w:val="36"/>
-          <w:lang w:val="en-US"/>
-        </w:rPr>
-        <w:drawing>
-          <wp:inline distT="0" distB="0" distL="0" distR="0" wp14:anchorId="33D89652" wp14:editId="4E6B770B">
-            <wp:extent cx="5940425" cy="3339465"/>
-            <wp:effectExtent l="0" t="0" r="3175" b="0"/>
-            <wp:docPr id="14" name="Рисунок 14"/>
-            <wp:cNvGraphicFramePr>
-              <a:graphicFrameLocks xmlns:a="http://schemas.openxmlformats.org/drawingml/2006/main" noChangeAspect="1"/>
-            </wp:cNvGraphicFramePr>
-            <a:graphic xmlns:a="http://schemas.openxmlformats.org/drawingml/2006/main">
-              <a:graphicData uri="http://schemas.openxmlformats.org/drawingml/2006/picture">
-                <pic:pic xmlns:pic="http://schemas.openxmlformats.org/drawingml/2006/picture">
-                  <pic:nvPicPr>
-                    <pic:cNvPr id="1" name=""/>
-                    <pic:cNvPicPr/>
-                  </pic:nvPicPr>
-                  <pic:blipFill>
-                    <a:blip r:embed="rId17"/>
-                    <a:stretch>
-                      <a:fillRect/>
-                    </a:stretch>
-                  </pic:blipFill>
-                  <pic:spPr>
-                    <a:xfrm>
-                      <a:off x="0" y="0"/>
-                      <a:ext cx="5940425" cy="3339465"/>
-                    </a:xfrm>
-                    <a:prstGeom prst="rect">
-                      <a:avLst/>
-                    </a:prstGeom>
-                  </pic:spPr>
-                </pic:pic>
-              </a:graphicData>
-            </a:graphic>
-          </wp:inline>
-        </w:drawing>
-      </w:r>
+          <w:lang w:val="be-BY"/>
+        </w:rPr>
+      </w:pPr>
+    </w:p>
+    <w:p>
+      <w:pPr>
+        <w:rPr>
+          <w:rFonts w:ascii="Times New Roman" w:hAnsi="Times New Roman" w:cs="Times New Roman"/>
+          <w:sz w:val="36"/>
+          <w:szCs w:val="36"/>
+        </w:rPr>
+      </w:pPr>
     </w:p>
     <w:sectPr>
       <w:pgSz w:w="11906" w:h="16838"/>

</xml_diff>